<commit_message>
Added Python and HTMLCSS
</commit_message>
<xml_diff>
--- a/10. REST Assured.docx
+++ b/10. REST Assured.docx
@@ -33,24 +33,47 @@
         </w:rPr>
         <w:t>_ BDD</w:t>
       </w:r>
+    </w:p>
+    <w:p>
+      <w:pPr>
+        <w:rPr>
+          <w:rFonts w:ascii="Times New Roman" w:hAnsi="Times New Roman" w:cs="Times New Roman"/>
+          <w:sz w:val="28"/>
+          <w:szCs w:val="28"/>
+        </w:rPr>
+      </w:pPr>
       <w:bookmarkStart w:id="0" w:name="_GoBack"/>
-      <w:bookmarkEnd w:id="0"/>
-    </w:p>
-    <w:p>
-      <w:pPr>
-        <w:rPr>
-          <w:rFonts w:ascii="Times New Roman" w:hAnsi="Times New Roman" w:cs="Times New Roman"/>
-          <w:sz w:val="28"/>
-          <w:szCs w:val="28"/>
-        </w:rPr>
-      </w:pPr>
-      <w:r>
-        <w:rPr>
-          <w:rFonts w:ascii="Times New Roman" w:hAnsi="Times New Roman" w:cs="Times New Roman"/>
-          <w:sz w:val="28"/>
-          <w:szCs w:val="28"/>
-        </w:rPr>
-        <w:t>Java –jar Prathap.jar –</w:t>
+      <w:r>
+        <w:rPr>
+          <w:rFonts w:ascii="Times New Roman" w:hAnsi="Times New Roman" w:cs="Times New Roman"/>
+          <w:sz w:val="28"/>
+          <w:szCs w:val="28"/>
+        </w:rPr>
+        <w:t>Java –jar</w:t>
+      </w:r>
+      <w:r>
+        <w:rPr>
+          <w:rFonts w:ascii="Times New Roman" w:hAnsi="Times New Roman" w:cs="Times New Roman"/>
+          <w:sz w:val="28"/>
+          <w:szCs w:val="28"/>
+        </w:rPr>
+        <w:t xml:space="preserve"> </w:t>
+      </w:r>
+      <w:r>
+        <w:rPr>
+          <w:rFonts w:ascii="Times New Roman" w:hAnsi="Times New Roman" w:cs="Times New Roman"/>
+          <w:sz w:val="28"/>
+          <w:szCs w:val="28"/>
+        </w:rPr>
+        <w:t>studentApp</w:t>
+      </w:r>
+      <w:r>
+        <w:rPr>
+          <w:rFonts w:ascii="Times New Roman" w:hAnsi="Times New Roman" w:cs="Times New Roman"/>
+          <w:sz w:val="28"/>
+          <w:szCs w:val="28"/>
+        </w:rPr>
+        <w:t>.jar --</w:t>
       </w:r>
       <w:proofErr w:type="spellStart"/>
       <w:r>
@@ -68,9 +91,10 @@
           <w:sz w:val="28"/>
           <w:szCs w:val="28"/>
         </w:rPr>
-        <w:t>=8086</w:t>
-      </w:r>
-    </w:p>
+        <w:t>=8085</w:t>
+      </w:r>
+    </w:p>
+    <w:bookmarkEnd w:id="0"/>
     <w:p>
       <w:pPr>
         <w:jc w:val="both"/>
@@ -3620,6 +3644,434 @@
         <w:jc w:val="both"/>
         <w:rPr>
           <w:rFonts w:ascii="Times New Roman" w:hAnsi="Times New Roman" w:cs="Times New Roman"/>
+          <w:color w:val="000000" w:themeColor="text1"/>
+          <w:sz w:val="28"/>
+          <w:szCs w:val="28"/>
+        </w:rPr>
+      </w:pPr>
+    </w:p>
+    <w:p>
+      <w:pPr>
+        <w:jc w:val="both"/>
+        <w:rPr>
+          <w:rFonts w:ascii="Times New Roman" w:hAnsi="Times New Roman" w:cs="Times New Roman"/>
+          <w:b/>
+          <w:color w:val="000000" w:themeColor="text1"/>
+          <w:sz w:val="36"/>
+          <w:szCs w:val="36"/>
+          <w:u w:val="single"/>
+        </w:rPr>
+      </w:pPr>
+      <w:r>
+        <w:rPr>
+          <w:rFonts w:ascii="Times New Roman" w:hAnsi="Times New Roman" w:cs="Times New Roman"/>
+          <w:b/>
+          <w:color w:val="000000" w:themeColor="text1"/>
+          <w:sz w:val="36"/>
+          <w:szCs w:val="36"/>
+          <w:u w:val="single"/>
+        </w:rPr>
+        <w:t>Serialization</w:t>
+      </w:r>
+      <w:r>
+        <w:rPr>
+          <w:rFonts w:ascii="Times New Roman" w:hAnsi="Times New Roman" w:cs="Times New Roman"/>
+          <w:b/>
+          <w:color w:val="000000" w:themeColor="text1"/>
+          <w:sz w:val="36"/>
+          <w:szCs w:val="36"/>
+          <w:u w:val="single"/>
+        </w:rPr>
+        <w:t>:</w:t>
+      </w:r>
+    </w:p>
+    <w:p>
+      <w:pPr>
+        <w:jc w:val="both"/>
+        <w:rPr>
+          <w:rFonts w:ascii="Times New Roman" w:hAnsi="Times New Roman" w:cs="Times New Roman"/>
+          <w:color w:val="000000" w:themeColor="text1"/>
+          <w:sz w:val="28"/>
+          <w:szCs w:val="28"/>
+        </w:rPr>
+      </w:pPr>
+      <w:r>
+        <w:rPr>
+          <w:rFonts w:ascii="Times New Roman" w:hAnsi="Times New Roman" w:cs="Times New Roman"/>
+          <w:color w:val="000000" w:themeColor="text1"/>
+          <w:sz w:val="28"/>
+          <w:szCs w:val="28"/>
+        </w:rPr>
+        <w:t>Convert an object</w:t>
+      </w:r>
+      <w:r>
+        <w:rPr>
+          <w:rFonts w:ascii="Times New Roman" w:hAnsi="Times New Roman" w:cs="Times New Roman"/>
+          <w:color w:val="000000" w:themeColor="text1"/>
+          <w:sz w:val="28"/>
+          <w:szCs w:val="28"/>
+        </w:rPr>
+        <w:t xml:space="preserve"> (java supported form)</w:t>
+      </w:r>
+      <w:r>
+        <w:rPr>
+          <w:rFonts w:ascii="Times New Roman" w:hAnsi="Times New Roman" w:cs="Times New Roman"/>
+          <w:color w:val="000000" w:themeColor="text1"/>
+          <w:sz w:val="28"/>
+          <w:szCs w:val="28"/>
+        </w:rPr>
+        <w:t xml:space="preserve"> into a file</w:t>
+      </w:r>
+      <w:r>
+        <w:rPr>
+          <w:rFonts w:ascii="Times New Roman" w:hAnsi="Times New Roman" w:cs="Times New Roman"/>
+          <w:color w:val="000000" w:themeColor="text1"/>
+          <w:sz w:val="28"/>
+          <w:szCs w:val="28"/>
+        </w:rPr>
+        <w:t xml:space="preserve"> (file supported form or n</w:t>
+      </w:r>
+      <w:r>
+        <w:rPr>
+          <w:rFonts w:ascii="Times New Roman" w:hAnsi="Times New Roman" w:cs="Times New Roman"/>
+          <w:color w:val="000000" w:themeColor="text1"/>
+          <w:sz w:val="28"/>
+          <w:szCs w:val="28"/>
+        </w:rPr>
+        <w:t>etwork</w:t>
+      </w:r>
+      <w:r>
+        <w:rPr>
+          <w:rFonts w:ascii="Times New Roman" w:hAnsi="Times New Roman" w:cs="Times New Roman"/>
+          <w:color w:val="000000" w:themeColor="text1"/>
+          <w:sz w:val="28"/>
+          <w:szCs w:val="28"/>
+        </w:rPr>
+        <w:t xml:space="preserve"> supported) called</w:t>
+      </w:r>
+      <w:r>
+        <w:rPr>
+          <w:rFonts w:ascii="Times New Roman" w:hAnsi="Times New Roman" w:cs="Times New Roman"/>
+          <w:color w:val="000000" w:themeColor="text1"/>
+          <w:sz w:val="28"/>
+          <w:szCs w:val="28"/>
+        </w:rPr>
+        <w:t xml:space="preserve"> Serialization</w:t>
+      </w:r>
+    </w:p>
+    <w:p>
+      <w:pPr>
+        <w:jc w:val="both"/>
+        <w:rPr>
+          <w:rFonts w:ascii="Times New Roman" w:hAnsi="Times New Roman" w:cs="Times New Roman"/>
+          <w:color w:val="000000" w:themeColor="text1"/>
+          <w:sz w:val="28"/>
+          <w:szCs w:val="28"/>
+        </w:rPr>
+      </w:pPr>
+      <w:r>
+        <w:rPr>
+          <w:rFonts w:ascii="Times New Roman" w:hAnsi="Times New Roman" w:cs="Times New Roman"/>
+          <w:color w:val="000000" w:themeColor="text1"/>
+          <w:sz w:val="28"/>
+          <w:szCs w:val="28"/>
+        </w:rPr>
+        <w:t xml:space="preserve">Use </w:t>
+      </w:r>
+      <w:r>
+        <w:rPr>
+          <w:rFonts w:ascii="Times New Roman" w:hAnsi="Times New Roman" w:cs="Times New Roman"/>
+          <w:b/>
+          <w:color w:val="000000" w:themeColor="text1"/>
+          <w:sz w:val="28"/>
+          <w:szCs w:val="28"/>
+        </w:rPr>
+        <w:t>File Output Stream</w:t>
+      </w:r>
+      <w:r>
+        <w:rPr>
+          <w:rFonts w:ascii="Times New Roman" w:hAnsi="Times New Roman" w:cs="Times New Roman"/>
+          <w:color w:val="000000" w:themeColor="text1"/>
+          <w:sz w:val="28"/>
+          <w:szCs w:val="28"/>
+        </w:rPr>
+        <w:t xml:space="preserve"> and </w:t>
+      </w:r>
+      <w:r>
+        <w:rPr>
+          <w:rFonts w:ascii="Times New Roman" w:hAnsi="Times New Roman" w:cs="Times New Roman"/>
+          <w:b/>
+          <w:color w:val="000000" w:themeColor="text1"/>
+          <w:sz w:val="28"/>
+          <w:szCs w:val="28"/>
+        </w:rPr>
+        <w:t>Object Output Stream</w:t>
+      </w:r>
+      <w:r>
+        <w:rPr>
+          <w:rFonts w:ascii="Times New Roman" w:hAnsi="Times New Roman" w:cs="Times New Roman"/>
+          <w:color w:val="000000" w:themeColor="text1"/>
+          <w:sz w:val="28"/>
+          <w:szCs w:val="28"/>
+        </w:rPr>
+        <w:t xml:space="preserve"> to achieve Serialization in Java</w:t>
+      </w:r>
+    </w:p>
+    <w:p>
+      <w:pPr>
+        <w:jc w:val="both"/>
+        <w:rPr>
+          <w:rFonts w:ascii="Times New Roman" w:hAnsi="Times New Roman" w:cs="Times New Roman"/>
+          <w:color w:val="000000" w:themeColor="text1"/>
+          <w:sz w:val="28"/>
+          <w:szCs w:val="28"/>
+        </w:rPr>
+      </w:pPr>
+    </w:p>
+    <w:p>
+      <w:pPr>
+        <w:jc w:val="both"/>
+        <w:rPr>
+          <w:rFonts w:ascii="Times New Roman" w:hAnsi="Times New Roman" w:cs="Times New Roman"/>
+          <w:color w:val="000000" w:themeColor="text1"/>
+          <w:sz w:val="28"/>
+          <w:szCs w:val="28"/>
+        </w:rPr>
+      </w:pPr>
+    </w:p>
+    <w:p>
+      <w:pPr>
+        <w:jc w:val="both"/>
+        <w:rPr>
+          <w:rFonts w:ascii="Times New Roman" w:hAnsi="Times New Roman" w:cs="Times New Roman"/>
+          <w:b/>
+          <w:color w:val="000000" w:themeColor="text1"/>
+          <w:sz w:val="36"/>
+          <w:szCs w:val="36"/>
+          <w:u w:val="single"/>
+        </w:rPr>
+      </w:pPr>
+      <w:r>
+        <w:rPr>
+          <w:rFonts w:ascii="Times New Roman" w:hAnsi="Times New Roman" w:cs="Times New Roman"/>
+          <w:b/>
+          <w:color w:val="000000" w:themeColor="text1"/>
+          <w:sz w:val="36"/>
+          <w:szCs w:val="36"/>
+          <w:u w:val="single"/>
+        </w:rPr>
+        <w:t>De-</w:t>
+      </w:r>
+      <w:r>
+        <w:rPr>
+          <w:rFonts w:ascii="Times New Roman" w:hAnsi="Times New Roman" w:cs="Times New Roman"/>
+          <w:b/>
+          <w:color w:val="000000" w:themeColor="text1"/>
+          <w:sz w:val="36"/>
+          <w:szCs w:val="36"/>
+          <w:u w:val="single"/>
+        </w:rPr>
+        <w:t>Serialization</w:t>
+      </w:r>
+      <w:r>
+        <w:rPr>
+          <w:rFonts w:ascii="Times New Roman" w:hAnsi="Times New Roman" w:cs="Times New Roman"/>
+          <w:b/>
+          <w:color w:val="000000" w:themeColor="text1"/>
+          <w:sz w:val="36"/>
+          <w:szCs w:val="36"/>
+          <w:u w:val="single"/>
+        </w:rPr>
+        <w:t>:</w:t>
+      </w:r>
+    </w:p>
+    <w:p>
+      <w:pPr>
+        <w:jc w:val="both"/>
+        <w:rPr>
+          <w:rFonts w:ascii="Times New Roman" w:hAnsi="Times New Roman" w:cs="Times New Roman"/>
+          <w:color w:val="000000" w:themeColor="text1"/>
+          <w:sz w:val="28"/>
+          <w:szCs w:val="28"/>
+        </w:rPr>
+      </w:pPr>
+      <w:r>
+        <w:rPr>
+          <w:rFonts w:ascii="Times New Roman" w:hAnsi="Times New Roman" w:cs="Times New Roman"/>
+          <w:color w:val="000000" w:themeColor="text1"/>
+          <w:sz w:val="28"/>
+          <w:szCs w:val="28"/>
+        </w:rPr>
+        <w:t xml:space="preserve">Convert a </w:t>
+      </w:r>
+      <w:r>
+        <w:rPr>
+          <w:rFonts w:ascii="Times New Roman" w:hAnsi="Times New Roman" w:cs="Times New Roman"/>
+          <w:color w:val="000000" w:themeColor="text1"/>
+          <w:sz w:val="28"/>
+          <w:szCs w:val="28"/>
+        </w:rPr>
+        <w:t xml:space="preserve">file </w:t>
+      </w:r>
+      <w:r>
+        <w:rPr>
+          <w:rFonts w:ascii="Times New Roman" w:hAnsi="Times New Roman" w:cs="Times New Roman"/>
+          <w:color w:val="000000" w:themeColor="text1"/>
+          <w:sz w:val="28"/>
+          <w:szCs w:val="28"/>
+        </w:rPr>
+        <w:t>into a</w:t>
+      </w:r>
+      <w:r>
+        <w:rPr>
+          <w:rFonts w:ascii="Times New Roman" w:hAnsi="Times New Roman" w:cs="Times New Roman"/>
+          <w:color w:val="000000" w:themeColor="text1"/>
+          <w:sz w:val="28"/>
+          <w:szCs w:val="28"/>
+        </w:rPr>
+        <w:t>n</w:t>
+      </w:r>
+      <w:r>
+        <w:rPr>
+          <w:rFonts w:ascii="Times New Roman" w:hAnsi="Times New Roman" w:cs="Times New Roman"/>
+          <w:color w:val="000000" w:themeColor="text1"/>
+          <w:sz w:val="28"/>
+          <w:szCs w:val="28"/>
+        </w:rPr>
+        <w:t xml:space="preserve"> </w:t>
+      </w:r>
+      <w:r>
+        <w:rPr>
+          <w:rFonts w:ascii="Times New Roman" w:hAnsi="Times New Roman" w:cs="Times New Roman"/>
+          <w:color w:val="000000" w:themeColor="text1"/>
+          <w:sz w:val="28"/>
+          <w:szCs w:val="28"/>
+        </w:rPr>
+        <w:t xml:space="preserve">object </w:t>
+      </w:r>
+      <w:r>
+        <w:rPr>
+          <w:rFonts w:ascii="Times New Roman" w:hAnsi="Times New Roman" w:cs="Times New Roman"/>
+          <w:color w:val="000000" w:themeColor="text1"/>
+          <w:sz w:val="28"/>
+          <w:szCs w:val="28"/>
+        </w:rPr>
+        <w:t xml:space="preserve">called </w:t>
+      </w:r>
+      <w:r>
+        <w:rPr>
+          <w:rFonts w:ascii="Times New Roman" w:hAnsi="Times New Roman" w:cs="Times New Roman"/>
+          <w:color w:val="000000" w:themeColor="text1"/>
+          <w:sz w:val="28"/>
+          <w:szCs w:val="28"/>
+        </w:rPr>
+        <w:t>De-Serialization</w:t>
+      </w:r>
+    </w:p>
+    <w:p>
+      <w:pPr>
+        <w:jc w:val="both"/>
+        <w:rPr>
+          <w:rFonts w:ascii="Times New Roman" w:hAnsi="Times New Roman" w:cs="Times New Roman"/>
+          <w:color w:val="000000" w:themeColor="text1"/>
+          <w:sz w:val="28"/>
+          <w:szCs w:val="28"/>
+        </w:rPr>
+      </w:pPr>
+      <w:r>
+        <w:rPr>
+          <w:rFonts w:ascii="Times New Roman" w:hAnsi="Times New Roman" w:cs="Times New Roman"/>
+          <w:color w:val="000000" w:themeColor="text1"/>
+          <w:sz w:val="28"/>
+          <w:szCs w:val="28"/>
+        </w:rPr>
+        <w:t xml:space="preserve">Use </w:t>
+      </w:r>
+      <w:r>
+        <w:rPr>
+          <w:rFonts w:ascii="Times New Roman" w:hAnsi="Times New Roman" w:cs="Times New Roman"/>
+          <w:b/>
+          <w:color w:val="000000" w:themeColor="text1"/>
+          <w:sz w:val="28"/>
+          <w:szCs w:val="28"/>
+        </w:rPr>
+        <w:t xml:space="preserve">File </w:t>
+      </w:r>
+      <w:r>
+        <w:rPr>
+          <w:rFonts w:ascii="Times New Roman" w:hAnsi="Times New Roman" w:cs="Times New Roman"/>
+          <w:b/>
+          <w:color w:val="000000" w:themeColor="text1"/>
+          <w:sz w:val="28"/>
+          <w:szCs w:val="28"/>
+        </w:rPr>
+        <w:t>In</w:t>
+      </w:r>
+      <w:r>
+        <w:rPr>
+          <w:rFonts w:ascii="Times New Roman" w:hAnsi="Times New Roman" w:cs="Times New Roman"/>
+          <w:b/>
+          <w:color w:val="000000" w:themeColor="text1"/>
+          <w:sz w:val="28"/>
+          <w:szCs w:val="28"/>
+        </w:rPr>
+        <w:t>put Stream</w:t>
+      </w:r>
+      <w:r>
+        <w:rPr>
+          <w:rFonts w:ascii="Times New Roman" w:hAnsi="Times New Roman" w:cs="Times New Roman"/>
+          <w:color w:val="000000" w:themeColor="text1"/>
+          <w:sz w:val="28"/>
+          <w:szCs w:val="28"/>
+        </w:rPr>
+        <w:t xml:space="preserve"> and </w:t>
+      </w:r>
+      <w:r>
+        <w:rPr>
+          <w:rFonts w:ascii="Times New Roman" w:hAnsi="Times New Roman" w:cs="Times New Roman"/>
+          <w:b/>
+          <w:color w:val="000000" w:themeColor="text1"/>
+          <w:sz w:val="28"/>
+          <w:szCs w:val="28"/>
+        </w:rPr>
+        <w:t xml:space="preserve">Object </w:t>
+      </w:r>
+      <w:r>
+        <w:rPr>
+          <w:rFonts w:ascii="Times New Roman" w:hAnsi="Times New Roman" w:cs="Times New Roman"/>
+          <w:b/>
+          <w:color w:val="000000" w:themeColor="text1"/>
+          <w:sz w:val="28"/>
+          <w:szCs w:val="28"/>
+        </w:rPr>
+        <w:t>In</w:t>
+      </w:r>
+      <w:r>
+        <w:rPr>
+          <w:rFonts w:ascii="Times New Roman" w:hAnsi="Times New Roman" w:cs="Times New Roman"/>
+          <w:b/>
+          <w:color w:val="000000" w:themeColor="text1"/>
+          <w:sz w:val="28"/>
+          <w:szCs w:val="28"/>
+        </w:rPr>
+        <w:t>put Stream</w:t>
+      </w:r>
+      <w:r>
+        <w:rPr>
+          <w:rFonts w:ascii="Times New Roman" w:hAnsi="Times New Roman" w:cs="Times New Roman"/>
+          <w:color w:val="000000" w:themeColor="text1"/>
+          <w:sz w:val="28"/>
+          <w:szCs w:val="28"/>
+        </w:rPr>
+        <w:t xml:space="preserve"> to achieve Serialization in Java</w:t>
+      </w:r>
+    </w:p>
+    <w:p>
+      <w:pPr>
+        <w:jc w:val="both"/>
+        <w:rPr>
+          <w:rFonts w:ascii="Times New Roman" w:hAnsi="Times New Roman" w:cs="Times New Roman"/>
+          <w:color w:val="000000" w:themeColor="text1"/>
           <w:sz w:val="28"/>
           <w:szCs w:val="28"/>
         </w:rPr>

</xml_diff>